<commit_message>
add funtion for CustMst, UserMst and Login, logout
</commit_message>
<xml_diff>
--- a/bao cao do an tot nghiep.docx
+++ b/bao cao do an tot nghiep.docx
@@ -7682,9 +7682,7 @@
       <w:r>
         <w:t>NGHIỆP VỤ</w:t>
       </w:r>
-      <w:bookmarkStart w:id="18" w:name="_GoBack"/>
       <w:bookmarkEnd w:id="17"/>
-      <w:bookmarkEnd w:id="18"/>
     </w:p>
     <w:p>
       <w:pPr>
@@ -7695,7 +7693,7 @@
           <v:shape id="_x0000_i1027" type="#_x0000_t75" style="width:418.4pt;height:612pt" o:ole="">
             <v:imagedata r:id="rId25" o:title=""/>
           </v:shape>
-          <o:OLEObject Type="Embed" ProgID="Visio.Drawing.15" ShapeID="_x0000_i1027" DrawAspect="Content" ObjectID="_1563825805" r:id="rId26"/>
+          <o:OLEObject Type="Embed" ProgID="Visio.Drawing.15" ShapeID="_x0000_i1027" DrawAspect="Content" ObjectID="_1563893524" r:id="rId26"/>
         </w:object>
       </w:r>
     </w:p>
@@ -7718,12 +7716,12 @@
       <w:r>
         <w:br w:type="page"/>
       </w:r>
-      <w:bookmarkStart w:id="19" w:name="_Toc490083985"/>
+      <w:bookmarkStart w:id="18" w:name="_Toc490083985"/>
       <w:r>
         <w:lastRenderedPageBreak/>
         <w:t>MÔ TẢ CHỨC NĂNG</w:t>
       </w:r>
-      <w:bookmarkEnd w:id="19"/>
+      <w:bookmarkEnd w:id="18"/>
     </w:p>
     <w:p>
       <w:pPr>
@@ -7797,8 +7795,13 @@
         <w:ind w:left="630" w:hanging="450"/>
       </w:pPr>
       <w:r>
-        <w:t>Quản lý báo cáo hàng vận đơn</w:t>
-      </w:r>
+        <w:t xml:space="preserve">Quản lý báo cáo </w:t>
+      </w:r>
+      <w:r>
+        <w:t>đơn hàng vận chuyển</w:t>
+      </w:r>
+      <w:bookmarkStart w:id="19" w:name="_GoBack"/>
+      <w:bookmarkEnd w:id="19"/>
     </w:p>
     <w:p>
       <w:pPr>
@@ -7951,6 +7954,9 @@
         <w:t>n,</w:t>
       </w:r>
       <w:r>
+        <w:t xml:space="preserve"> </w:t>
+      </w:r>
+      <w:r>
         <w:t>…</w:t>
       </w:r>
     </w:p>
@@ -8026,7 +8032,13 @@
         <w:t xml:space="preserve"> có một</w:t>
       </w:r>
       <w:r>
-        <w:t xml:space="preserve"> mã vận chuyển. khách hàng có thể dùng mã đấy vào trang thông tin đơn hàng để tra cứu hàng của mình đã vận chuyển đến đâu.</w:t>
+        <w:t xml:space="preserve"> mã vận chuyển. </w:t>
+      </w:r>
+      <w:r>
+        <w:t>K</w:t>
+      </w:r>
+      <w:r>
+        <w:t>hách hàng có thể dùng mã đấy vào trang thông tin đơn hàng để tra cứu hàng của mình đã vận chuyển đến đâu.</w:t>
       </w:r>
     </w:p>
     <w:p>
@@ -8287,7 +8299,7 @@
           <w:rPr>
             <w:noProof/>
           </w:rPr>
-          <w:t>23</w:t>
+          <w:t>21</w:t>
         </w:r>
         <w:r>
           <w:rPr>
@@ -11604,7 +11616,7 @@
 </file>
 
 <file path=customXml/itemProps1.xml><?xml version="1.0" encoding="utf-8"?>
-<ds:datastoreItem xmlns:ds="http://schemas.openxmlformats.org/officeDocument/2006/customXml" ds:itemID="{6BD3BE4C-F4D7-4FD9-BC22-8F9545CD44F7}">
+<ds:datastoreItem xmlns:ds="http://schemas.openxmlformats.org/officeDocument/2006/customXml" ds:itemID="{55830916-5D1E-42A7-A455-6E951155AFD0}">
   <ds:schemaRefs>
     <ds:schemaRef ds:uri="http://schemas.openxmlformats.org/officeDocument/2006/bibliography"/>
   </ds:schemaRefs>

</xml_diff>